<commit_message>
3) Cambios en abstract y documento
</commit_message>
<xml_diff>
--- a/prep_paper/00_mse_surfclam_paper_prep.docx
+++ b/prep_paper/00_mse_surfclam_paper_prep.docx
@@ -169,7 +169,37 @@
         <w:pStyle w:val="FirstParagraph"/>
       </w:pPr>
       <w:r>
-        <w:t xml:space="preserve">The exploitation of benthic species by artisanal fishers in coastal management areas is expected to be sustainable when there is a management procedure (MP), in which data from direct stock assessments are the main input to estimate annual quotas. Nevertheless, the adequacy of such an MP has not been assessed for cases where recruitment does not occur or is not observed consistently in the annual surveys. One such case is the fishery for surf clam Mesodesma donacium in northern Patagonia, which thus far has been managed as though the population biomass was sustained by annual recruitment, despite the frequent lack of small-sized individuals found by stock assessment surveys. Here, we used data from annual stock assessments of M. donacium conducted in 2011-2017 at Cucao beach, to condition an operating model for the population dynamics of this species. During this period, six catch quotas were established applying the current MP, which aims to harvest 25% of the vulnerable stock. Simulations based on the operating model indicated that recruitment occurs every 2-3 years and that the current exploitation rate of 25% implies an 80% probability of future collapse. Exploitation rates below 15% are required to ensure the sustainability of this fishery. These results highlight the need to consider medium-term approaches in MPs, and to establish how often the existence of annual recruitment is a valid assumption in the management of benthic fisheries. In order to improve the MP currently utilized in most artisanal fisheries along the Chilean coast, and probably other regions, it is advisable to study alternative harvest-control rules, and to take advantage of direct annual estimates of biomass to develop integrated stock-assessment models.</w:t>
+        <w:t xml:space="preserve">The exploitation of benthic species by artisanal fishers in coastal management areas is expected to be sustainable under a management procedure (MP), in which data from direct stock assessments are the main input to estimate annual quotas. The adequacy of such an MP has not been assessed for cases where recruitment does not occur annually. One such case is the surf clam</w:t>
+      </w:r>
+      <w:r>
+        <w:t xml:space="preserve"> </w:t>
+      </w:r>
+      <w:r>
+        <w:rPr>
+          <w:i/>
+        </w:rPr>
+        <w:t xml:space="preserve">Mesodesma donacium</w:t>
+      </w:r>
+      <w:r>
+        <w:t xml:space="preserve"> </w:t>
+      </w:r>
+      <w:r>
+        <w:t xml:space="preserve">fishery in northern Patagonia. We used data from direct stock assessments of</w:t>
+      </w:r>
+      <w:r>
+        <w:t xml:space="preserve"> </w:t>
+      </w:r>
+      <w:r>
+        <w:rPr>
+          <w:i/>
+        </w:rPr>
+        <w:t xml:space="preserve">M. donacium</w:t>
+      </w:r>
+      <w:r>
+        <w:t xml:space="preserve"> </w:t>
+      </w:r>
+      <w:r>
+        <w:t xml:space="preserve">conducted in 2011-2017 at Cucao beach, to condition an operating model for the population dynamics of this species. The current MP consists of harvesting 25% of the vulnerable stock biomass. Simulations showed that the current exploitation rate of 25% implies an 80% probability of future collapse. Exploitation rate close to 15% is required to ensure the sustainability of this fishery. These results highlight the need to review the current MP under the existence of annual recruitment in benthic fisheries. In order to improve the MP currently utilized in most artisanal fisheries along the Chilean coast, and probably other regions, it is advisable to study alternative harvest-control rules, and to take advantage of direct annual estimates of biomass to develop integrated stock-assessment models.</w:t>
       </w:r>
     </w:p>
     <w:p>
@@ -209,7 +239,34 @@
         <w:pStyle w:val="Textodecuerpo"/>
       </w:pPr>
       <w:r>
-        <w:t xml:space="preserve">In Chile, one of the most important and commercially exploited benthic species is the surf clam Mesodesma donacium. This species inhabits sandy beaches along the Chilean coast, from Arica to southern Chiloé (18-43ºS). It forms dense aggregations that are associated with morpho-dynamic beach features such as grain-size distribution, steepness, and profile (Jaramillo et al., 1994). The landing records for M. donacium reveal boom and bust cycles, with significant spatial and temporal fluctuations in landings, which have been described as serial depletion in the populations distributed along the Chilean coast (Thiel et al., 2007). Initially, in the 1960s and 1970s, harvesting for this species was concentrated mainly in the northern region (Matamala et al., 2008), particularly in the sandy banks of Coquimbo. During the late 1980s, banks in the southern zone near Mehuin were under significant extraction pressure. The fishery practically disappeared in the mid-1990s and started again in 1998 with the simultaneous harvesting of 10 banks in the southern Los Lagos Region (Rubilar et al., 2001; Stotz et al., 2003). The high variability observed in the harvesting of surf clam has been attributed to ENSO effects on their survival and reproductive biology (Arntz et al., 1987; Riascos et al., 2009; Carstensen et al., 2010; Ibarcena Fernández et al., 2019). Nevertheless, recruitment variability could be caused by density-dependent effects (Lima et al., 2000), and is probably associated with adult life span (Ripley and Caswell, 2006).</w:t>
+        <w:t xml:space="preserve">In Chile, one of the most important and commercially exploited benthic species is the surf clam</w:t>
+      </w:r>
+      <w:r>
+        <w:t xml:space="preserve"> </w:t>
+      </w:r>
+      <w:r>
+        <w:rPr>
+          <w:i/>
+        </w:rPr>
+        <w:t xml:space="preserve">Mesodesma donacium</w:t>
+      </w:r>
+      <w:r>
+        <w:t xml:space="preserve">. This species inhabits sandy beaches along the Chilean coast, from Arica to southern Chiloé (18-43ºS). It forms dense aggregations that are associated with morpho-dynamic beach features such as grain-size distribution, steepness, and profile (Jaramillo et al., 1994). The landing records for</w:t>
+      </w:r>
+      <w:r>
+        <w:t xml:space="preserve"> </w:t>
+      </w:r>
+      <w:r>
+        <w:rPr>
+          <w:i/>
+        </w:rPr>
+        <w:t xml:space="preserve">M. donacium</w:t>
+      </w:r>
+      <w:r>
+        <w:t xml:space="preserve"> </w:t>
+      </w:r>
+      <w:r>
+        <w:t xml:space="preserve">reveal boom and bust cycles, with significant spatial and temporal fluctuations in landings, which have been described as serial depletion in the populations distributed along the Chilean coast (Thiel et al., 2007). Initially, in the 1960s and 1970s, harvesting for this species was concentrated mainly in the northern region (Matamala et al., 2008), particularly in the sandy banks of Coquimbo. During the late 1980s, banks in the southern zone near Mehuin were under significant extraction pressure. The fishery practically disappeared in the mid-1990s and started again in 1998 with the simultaneous harvesting of 10 banks in the southern Los Lagos Region (Rubilar et al., 2001; Stotz et al., 2003). The high variability observed in the harvesting of surf clam has been attributed to ENSO effects on their survival and reproductive biology (Arntz et al., 1987; Riascos et al., 2009; Carstensen et al., 2010; Ibarcena Fernández et al., 2019). Nevertheless, recruitment variability could be caused by density-dependent effects (Lima et al., 2000), and is probably associated with adult life span (Ripley and Caswell, 2006).</w:t>
       </w:r>
     </w:p>
     <w:p>
@@ -217,7 +274,22 @@
         <w:pStyle w:val="Textodecuerpo"/>
       </w:pPr>
       <w:r>
-        <w:t xml:space="preserve">In recent years, the fishery for the surf clam M. donacium has focused on three main sections of the Chilean coast: a) Coquimbo Region (29-30ºS), with high inter-annual variability in landings, which are concentrated at two main coves (Los Choros and Peñuelas, Fig. 1); b)</w:t>
+        <w:t xml:space="preserve">In recent years, the fishery for the surf clam</w:t>
+      </w:r>
+      <w:r>
+        <w:t xml:space="preserve"> </w:t>
+      </w:r>
+      <w:r>
+        <w:rPr>
+          <w:i/>
+        </w:rPr>
+        <w:t xml:space="preserve">M. donacium</w:t>
+      </w:r>
+      <w:r>
+        <w:t xml:space="preserve"> </w:t>
+      </w:r>
+      <w:r>
+        <w:t xml:space="preserve">has focused on three main sections of the Chilean coast: a) Coquimbo Region (29-30ºS), with high inter-annual variability in landings, which are concentrated at two main coves (Los Choros and Peñuelas, Fig. 1); b)</w:t>
       </w:r>
       <w:r>
         <w:t xml:space="preserve"> </w:t>
@@ -269,7 +341,19 @@
         <w:pStyle w:val="Textodecuerpo"/>
       </w:pPr>
       <w:r>
-        <w:t xml:space="preserve">In the AMEBR system, the management procedure (MP) consists of a) an annual assessment of the standing stock, which provides estimates of biomass and length-composition; b) estimation of a target fishing mortality, usually the F0.1 (Deriso, 1987) by assuming a pseudo-cohort and applying the yield-per-recruit model of Thompson and Bell (e.g., Doubleday and Esunge, 2011; Mildenberger et al., 2017); and c) estimation of a total allowable catch (TAC), which must be authorized to be harvested by SUBPESCA. This MP repeats annually without taking into account past surveys and removals and would be inadequate to ensure the sustainable exploitation of benthic species with non-annual recruitment, such as the surf clam M. donacium.</w:t>
+        <w:t xml:space="preserve">In the AMEBR system, the management procedure (MP) consists of a) an annual assessment of the standing stock, which provides estimates of biomass and length-composition; b) estimation of a target fishing mortality, usually the F0.1 (Deriso, 1987) by assuming a pseudo-cohort and applying the yield-per-recruit model of Thompson and Bell (e.g., Doubleday and Esunge, 2011; Mildenberger et al., 2017); and c) estimation of a total allowable catch (TAC), which must be authorized to be harvested by SUBPESCA. This MP repeats annually without taking into account past surveys and removals and would be inadequate to ensure the sustainable exploitation of benthic species with non-annual recruitment, such as the surf clam</w:t>
+      </w:r>
+      <w:r>
+        <w:t xml:space="preserve"> </w:t>
+      </w:r>
+      <w:r>
+        <w:rPr>
+          <w:i/>
+        </w:rPr>
+        <w:t xml:space="preserve">M. donacium</w:t>
+      </w:r>
+      <w:r>
+        <w:t xml:space="preserve">.</w:t>
       </w:r>
     </w:p>
     <w:p>
@@ -313,7 +397,19 @@
         <w:pStyle w:val="FirstParagraph"/>
       </w:pPr>
       <w:r>
-        <w:t xml:space="preserve">The study area is Cucao beach (24º36’S-74º08’W), located on the western shore of Chiloé island, northern Chilean Patagonia (Fig. 1). Over the past decade, Cucao has been one of the main harvesting areas for the surf clam M. donacium, with three organizations of artisanal fishers having territorial use rights since 2015 (Fig. 1). The data were obtained from six stock assessment surveys carried out between 2011 and 2017 (Table 1). Before 2015, the stock assessments of surf clam were carried out to establish annual catch quotas. Since 2015, data from the assessments became input information for harvesting surf clam under the AMEBR management procedure.</w:t>
+        <w:t xml:space="preserve">The study area is Cucao beach (24º36’S-74º08’W), located on the western shore of Chiloé island, northern Chilean Patagonia (Fig. 1). Over the past decade, Cucao has been one of the main harvesting areas for the surf clam</w:t>
+      </w:r>
+      <w:r>
+        <w:t xml:space="preserve"> </w:t>
+      </w:r>
+      <w:r>
+        <w:rPr>
+          <w:i/>
+        </w:rPr>
+        <w:t xml:space="preserve">M. donacium</w:t>
+      </w:r>
+      <w:r>
+        <w:t xml:space="preserve">, with three organizations of artisanal fishers having territorial use rights since 2015 (Fig. 1). The data were obtained from six stock assessment surveys carried out between 2011 and 2017 (Table 1). Before 2015, the stock assessments of surf clam were carried out to establish annual catch quotas. Since 2015, data from the assessments became input information for harvesting surf clam under the AMEBR management procedure.</w:t>
       </w:r>
     </w:p>
     <w:p>
@@ -331,7 +427,22 @@
         <w:pStyle w:val="FirstParagraph"/>
       </w:pPr>
       <w:r>
-        <w:t xml:space="preserve">A simulation was implemented to evaluate the performance of the management procedure (MP) for M. donacium in Cucao. The simulation involved the steps of the Management Strategy Evaluation (MSE) framework (Starr et al., 1997; Cochrane et al., 1998; Punt et al., 2016; Kell et al., 2017). In this framework, one of the steps is conditioning an Operating Model (OM) based on data and knowledge for the surf clam population dynamics. The OM allowed us to evaluate the MP under uncertainty (Fig. 2), especially in terms of recruitment, which during the studied period exhibited pulses of high recruitment followed by years of low to nil recruitment. The OM allowed simulating the perceived vulnerable biomass in the stock assessment surveys for a window of 20 years into the future, along with the quota and the realized total harvest under a constant harvest rate strategy.</w:t>
+        <w:t xml:space="preserve">A simulation was implemented to evaluate the performance of the management procedure (MP) for</w:t>
+      </w:r>
+      <w:r>
+        <w:t xml:space="preserve"> </w:t>
+      </w:r>
+      <w:r>
+        <w:rPr>
+          <w:i/>
+        </w:rPr>
+        <w:t xml:space="preserve">M. donacium</w:t>
+      </w:r>
+      <w:r>
+        <w:t xml:space="preserve"> </w:t>
+      </w:r>
+      <w:r>
+        <w:t xml:space="preserve">in Cucao. The simulation involved the steps of the Management Strategy Evaluation (MSE) framework (Starr et al., 1997; Cochrane et al., 1998; Punt et al., 2016; Kell et al., 2017). In this framework, one of the steps is conditioning an Operating Model (OM) based on data and knowledge for the surf clam population dynamics. The OM allowed us to evaluate the MP under uncertainty (Fig. 2), especially in terms of recruitment, which during the studied period exhibited pulses of high recruitment followed by years of low to nil recruitment. The OM allowed simulating the perceived vulnerable biomass in the stock assessment surveys for a window of 20 years into the future, along with the quota and the realized total harvest under a constant harvest rate strategy.</w:t>
       </w:r>
     </w:p>
     <w:p>
@@ -357,7 +468,30 @@
         <w:pStyle w:val="FirstParagraph"/>
       </w:pPr>
       <w:r>
-        <w:t xml:space="preserve">The management procedure corresponding to the Cucao AMEBR is shown in Figure 3. A team of technicians and professional divers carry out a stock assessment survey annually (see Table 1). The survey is designed to provide estimates of total abundance and biomass in the surveyed area. The estimate of biomass is size-structured, allowing the estimation of vulnerable biomass, which is defined by surf clams larger than 50 mm length (i.e., the minimum legal size). The stock assessment team computes yield per recruit using a Thomson and Bell model, and then F0.1 (Deriso, 1987) to compute the quota to be harvested. Nevertheless, in practical terms, the harvest decision has resulted in a constant Quota/Vulnerable biomass ratio of approximately 25% (Table 1). Thus, the current management procedure can be simplified by formulating the following empirical harvest control rule:</w:t>
+        <w:t xml:space="preserve">The management procedure corresponding to the Cucao AMEBR is shown in Figure 3. A team of technicians and professional divers carry out a stock assessment survey annually (see Table 1). The survey is designed to provide estimates of total abundance and biomass in the surveyed area. The estimate of biomass is size-structured, allowing the estimation of vulnerable biomass, which is defined by surf clams larger than 50 mm length (i.e., the minimum legal size). The stock assessment team computes yield per recruit using a Thomson and Bell model, and then</w:t>
+      </w:r>
+      <w:r>
+        <w:t xml:space="preserve"> </w:t>
+      </w:r>
+      <m:oMath>
+        <m:sSub>
+          <m:e>
+            <m:r>
+              <m:t>F</m:t>
+            </m:r>
+          </m:e>
+          <m:sub>
+            <m:r>
+              <m:t>0.1</m:t>
+            </m:r>
+          </m:sub>
+        </m:sSub>
+      </m:oMath>
+      <w:r>
+        <w:t xml:space="preserve"> </w:t>
+      </w:r>
+      <w:r>
+        <w:t xml:space="preserve">(Deriso, 1987) to compute the quota to be harvested. Nevertheless, in practical terms, the harvest decision has resulted in a constant Quota/Vulnerable biomass ratio of approximately 25% (Table 1). Thus, the current management procedure can be simplified by formulating the following empirical harvest control rule:</w:t>
       </w:r>
     </w:p>
     <w:p>
@@ -2490,7 +2624,7 @@
         <w:pStyle w:val="FirstParagraph"/>
       </w:pPr>
       <w:r>
-        <w:t xml:space="preserve">Total biomass was computed as the sum of products between the population and the average weight at length, and the spawning biomass was computed by:</w:t>
+        <w:t xml:space="preserve">Total biomass was computed as the sum of products between the abundance and the average weight at length, and the spawning biomass was computed by:</w:t>
       </w:r>
     </w:p>
     <w:p>
@@ -2988,7 +3122,22 @@
         <w:t xml:space="preserve"> </w:t>
       </w:r>
       <w:r>
-        <w:t xml:space="preserve">is the steepness (Francis, 1992; Dorn, 2012; Lee et al., 2012), which was set equal to 0.7 considering estimates for the surf clam Spisula solidissima (Powell et al., 2015; Hennen et al., 2018). In Eq. 14, recruitment is a function of both the spawning biomass and the environmental forcing, which is considered in the simulation by allowing</w:t>
+        <w:t xml:space="preserve">is the steepness (Francis, 1992; Dorn, 2012; Lee et al., 2012), which was set equal to 0.7 considering estimates for the surf clam</w:t>
+      </w:r>
+      <w:r>
+        <w:t xml:space="preserve"> </w:t>
+      </w:r>
+      <w:r>
+        <w:rPr>
+          <w:i/>
+        </w:rPr>
+        <w:t xml:space="preserve">Spisula solidissima</w:t>
+      </w:r>
+      <w:r>
+        <w:t xml:space="preserve"> </w:t>
+      </w:r>
+      <w:r>
+        <w:t xml:space="preserve">(Powell et al., 2015; Hennen et al., 2018). In Eq. 14, recruitment is a function of both the spawning biomass and the environmental forcing, which is considered in the simulation by allowing</w:t>
       </w:r>
       <w:r>
         <w:t xml:space="preserve"> </w:t>
@@ -3482,7 +3631,27 @@
         <w:t xml:space="preserve"> </w:t>
       </w:r>
       <w:r>
-        <w:t xml:space="preserve">mm recruiting in 2013, 2014, and 2017 (Fig. 4). This finding provides evidence that the recruitment process in the surf clam population of Cucao does not occur on an annual basis, but rather with pulses of high recruitment to the population followed by periods of lower or no recruitment, approximately every 2-3 years.</w:t>
+        <w:t xml:space="preserve">mm recruiting in 2013, 2014, and 2017 (Fig. 4). This finding provides evidence that the recruitment process in the surf clam population of Cucao does not occur on an annual basis, but rather with pulses of high recruitment to the population followed by periods of lower or no recruitment, approximately every</w:t>
+      </w:r>
+      <w:r>
+        <w:t xml:space="preserve"> </w:t>
+      </w:r>
+      <m:oMath>
+        <m:r>
+          <m:t>2</m:t>
+        </m:r>
+        <m:r>
+          <m:t>−</m:t>
+        </m:r>
+        <m:r>
+          <m:t>3</m:t>
+        </m:r>
+      </m:oMath>
+      <w:r>
+        <w:t xml:space="preserve"> </w:t>
+      </w:r>
+      <w:r>
+        <w:t xml:space="preserve">years.</w:t>
       </w:r>
     </w:p>
     <w:p>
@@ -3490,7 +3659,24 @@
         <w:pStyle w:val="Textodecuerpo"/>
       </w:pPr>
       <w:r>
-        <w:t xml:space="preserve">The population biomass showed a declining trend from 2011 to 2017 (Fig. 5A), tracking the observed total and vulnerable biomass in the surveys. The vulnerable biomass was similar to total biomass, but the spawning biomass was lower due to the maturity ogive and mortality prior to spawning within the year. The average unexploited spawning biomass (S0) was estimated at 1,343 t, which was lower than the spawning biomass estimated for the period 2011-2017. Hence, the target spawning biomass for management purposes was estimated at 537 t. Recruitment was higher in 2011-2017, with above-average values in 2013 and 2014, followed by lower recruitment from 2015 to 2017 (Fig. 5B). The fishing mortality rate fluctuated as the harvest but was higher in 2017 (Fig. 5C).</w:t>
+        <w:t xml:space="preserve">The population biomass showed a declining trend from 2011 to 2017 (Fig. 5A), tracking the observed total and vulnerable biomass in the surveys. The vulnerable biomass was similar to total biomass, but the spawning biomass was lower due to the maturity ogive and mortality prior to spawning within the year. The average unexploited spawning biomass (</w:t>
+      </w:r>
+      <m:oMath>
+        <m:sSub>
+          <m:e>
+            <m:r>
+              <m:t>S</m:t>
+            </m:r>
+          </m:e>
+          <m:sub>
+            <m:r>
+              <m:t>0</m:t>
+            </m:r>
+          </m:sub>
+        </m:sSub>
+      </m:oMath>
+      <w:r>
+        <w:t xml:space="preserve">) was estimated at 1,343 t, which was lower than the spawning biomass estimated for the period 2011-2017. Hence, the target spawning biomass for management purposes was estimated at 537 t. Recruitment was higher in 2011-2017, with above-average values in 2013 and 2014, followed by lower recruitment from 2015 to 2017 (Fig. 5B). The fishing mortality rate fluctuated as the harvest but was higher in 2017 (Fig. 5C).</w:t>
       </w:r>
     </w:p>
     <w:p>
@@ -3579,44 +3765,7 @@
         <w:t xml:space="preserve"> </w:t>
       </w:r>
       <w:r>
-        <w:t xml:space="preserve">in the period 2011-207, and that conditioned the operating model (OM), showed the alternation of periods with high and low recruitment in the Cucao beach population, despite the short data series available. Two years with high recruitment were followed by poor recruitment in 2016, after a warm ENSO event in 2015-2016 (Jacox et al., 2016; Martínez et al., 2017). Recruitment failures and high temporal variability are common features in the population dynamics of surf clams (Lima et al., 2000; Ripley and Caswell, 2006; Aburto et al., 2013). These are general features in the population dynamics of many species with short life cycles and can be linked to high rates of natural mortality and greater variability in growth rates (Bjørkvoll et al., 2012). These generalizations notwithstanding, the estimated lifespan of the surf clam M. donacium at Cucao is close to 7 years, with cohorts showing a modal progression in the size structure from 2011 to 2017. The estimated von Bertalanffy growth parameter (</w:t>
-      </w:r>
-      <m:oMath>
-        <m:r>
-          <m:t>K</m:t>
-        </m:r>
-        <m:r>
-          <m:t>=</m:t>
-        </m:r>
-        <m:r>
-          <m:t>0.21</m:t>
-        </m:r>
-      </m:oMath>
-      <w:r>
-        <w:t xml:space="preserve"> </w:t>
-      </w:r>
-      <w:r>
-        <w:t xml:space="preserve">year</w:t>
-      </w:r>
-      <m:oMath>
-        <m:sSup>
-          <m:e>
-            <m:r>
-              <m:t>​</m:t>
-            </m:r>
-          </m:e>
-          <m:sup>
-            <m:r>
-              <m:t>−</m:t>
-            </m:r>
-            <m:r>
-              <m:t>1</m:t>
-            </m:r>
-          </m:sup>
-        </m:sSup>
-      </m:oMath>
-      <w:r>
-        <w:t xml:space="preserve">) indicates theoretical longevity close to 15 years, i.e., tmax~3/K (Kenchington, 2014). Thus, the population’s age-structure may act as a filter of recruitment variability, dampening the effects of environmental variability on population renewal, and hence reducing the influence of the environment on the stock (Planque et al., 2010).</w:t>
+        <w:t xml:space="preserve">in the period 2011-2017, and that conditioned the operating model (OM), showed the alternation of periods with high and low recruitment in the Cucao beach population, despite the short data series available. Two years with high recruitment were followed by poor recruitment in 2016, after a warm ENSO event in 2015-2016 (Jacox et al., 2016; Martínez et al., 2017).</w:t>
       </w:r>
     </w:p>
     <w:p>
@@ -3624,7 +3773,7 @@
         <w:pStyle w:val="Textodecuerpo"/>
       </w:pPr>
       <w:r>
-        <w:t xml:space="preserve">Recruitment in</w:t>
+        <w:t xml:space="preserve">Recruitment failures and high temporal variability are common features in the population dynamics of surf clams (Lima et al., 2000; Ripley and Caswell, 2006; Aburto et al., 2013). These are general features in the population dynamics of many species with short life cycles and can be linked to high rates of natural mortality and greater variability in growth rates (Bjørkvoll et al., 2012). These generalizations notwithstanding, the estimated lifespan of the surf clam</w:t>
       </w:r>
       <w:r>
         <w:t xml:space="preserve"> </w:t>
@@ -3639,7 +3788,85 @@
         <w:t xml:space="preserve"> </w:t>
       </w:r>
       <w:r>
-        <w:t xml:space="preserve">is hard to miss during the stock assessment surveys since post-settled individuals are easily distinguishable in the field and tend to accumulate in the swash zone and near the mouth of estuaries or small rivers (Jaramillo et al., 1994). Thus, as has been demonstrated in this study, the recruitment of surf clams at Cucao beach does not always contribute noticeably to the exploited stock biomass. Thus, settlement numbers or post-settlement mortality, or both, may vary widely from year to year, which suggests that environmental phenomena connected with the dispersal of larvae or the physiology of post-settled individuals may condition the stock’s renewal. Although the information collected to date limits the inferences that can be made about environmental phenomena that may limit recruitment success in the surf clam M. donacium, it is likely that a specific combination of wave and wind conditions, at the right time of year, is required for competent larvae to reach the shore and settle. The total number of competent larvae that could reach the shore, in turn, is likely to depend on advective and feeding conditions in shelf waters during the weeks or months before the recruitment period.</w:t>
+        <w:t xml:space="preserve">at Cucao was close to 7 years, with cohorts showing a modal progression in the size structure from 2011 to 2017. The estimated von Bertalanffy growth parameter (</w:t>
+      </w:r>
+      <m:oMath>
+        <m:r>
+          <m:t>K</m:t>
+        </m:r>
+        <m:r>
+          <m:t>=</m:t>
+        </m:r>
+        <m:r>
+          <m:t>0.21</m:t>
+        </m:r>
+      </m:oMath>
+      <w:r>
+        <w:t xml:space="preserve"> </w:t>
+      </w:r>
+      <w:r>
+        <w:t xml:space="preserve">year</w:t>
+      </w:r>
+      <m:oMath>
+        <m:sSup>
+          <m:e>
+            <m:r>
+              <m:t>​</m:t>
+            </m:r>
+          </m:e>
+          <m:sup>
+            <m:r>
+              <m:t>−</m:t>
+            </m:r>
+            <m:r>
+              <m:t>1</m:t>
+            </m:r>
+          </m:sup>
+        </m:sSup>
+      </m:oMath>
+      <w:r>
+        <w:t xml:space="preserve">) indicates theoretical longevity close to 15 years, i.e.,</w:t>
+      </w:r>
+      <w:r>
+        <w:t xml:space="preserve"> </w:t>
+      </w:r>
+      <m:oMath>
+        <m:sSub>
+          <m:e>
+            <m:r>
+              <m:t>t</m:t>
+            </m:r>
+          </m:e>
+          <m:sub>
+            <m:r>
+              <m:t>m</m:t>
+            </m:r>
+            <m:r>
+              <m:t>a</m:t>
+            </m:r>
+            <m:r>
+              <m:t>x</m:t>
+            </m:r>
+          </m:sub>
+        </m:sSub>
+        <m:r>
+          <m:t>∼</m:t>
+        </m:r>
+        <m:r>
+          <m:t>3</m:t>
+        </m:r>
+        <m:r>
+          <m:t>/</m:t>
+        </m:r>
+        <m:r>
+          <m:t>K</m:t>
+        </m:r>
+      </m:oMath>
+      <w:r>
+        <w:t xml:space="preserve"> </w:t>
+      </w:r>
+      <w:r>
+        <w:t xml:space="preserve">(Kenchington, 2014). Thus, the population’s age-structure may act as a filter of recruitment variability, dampening the effects of environmental variability on population renewal, and hence reducing the influence of the environment on the stock (Planque et al., 2010).</w:t>
       </w:r>
     </w:p>
     <w:p>
@@ -3647,7 +3874,7 @@
         <w:pStyle w:val="Textodecuerpo"/>
       </w:pPr>
       <w:r>
-        <w:t xml:space="preserve">It has been documented that environmental variability affects the abundance of</w:t>
+        <w:t xml:space="preserve">Recruitment in</w:t>
       </w:r>
       <w:r>
         <w:t xml:space="preserve"> </w:t>
@@ -3662,7 +3889,7 @@
         <w:t xml:space="preserve"> </w:t>
       </w:r>
       <w:r>
-        <w:t xml:space="preserve">further north. For example, during the 1997-1998 El Niño, the collapse of the surf clam populations in Arica (18º30’S) and Huasco (28º30’S) was attributed to this phenomenon, in connection with coastal flooding and excess rainfall (Jerez et al., 1999). In Peru, high mortality of adult</w:t>
+        <w:t xml:space="preserve">is hard to miss during the stock assessment surveys since post-settled individuals are easily distinguishable in the field and tend to accumulate in the swash zone and near the mouth of estuaries or small rivers (Jaramillo et al., 1994). Thus, as has been demonstrated in this study, the recruitment of surf clams at Cucao beach does not always contribute noticeably to the exploited stock biomass. Thus, settlement numbers or post-settlement mortality, or both, may vary widely from year to year, which suggests that environmental phenomena connected with the dispersal of larvae or the physiology of post-settled individuals may condition the stock’s renewal. Although the information collected to date limits the inferences that can be made about environmental phenomena that may limit recruitment success in the surf clam</w:t>
       </w:r>
       <w:r>
         <w:t xml:space="preserve"> </w:t>
@@ -3674,68 +3901,7 @@
         <w:t xml:space="preserve">M. donacium</w:t>
       </w:r>
       <w:r>
-        <w:t xml:space="preserve"> </w:t>
-      </w:r>
-      <w:r>
-        <w:t xml:space="preserve">was attributed to the increase in temperatures caused by the 1982-1983 El Niño (Arntz et al., 1987, 1988). Infrequent recruitment of surf clams has also been reported previously in northern Chile, possibly in association with environmental factors that affect the release of gametes as well as oceanographic factors affecting the survival and onshore supply of planktonic larvae (Thiel et al., 2007). It is common to hear artisanal fishers talk about a</w:t>
-      </w:r>
-      <w:r>
-        <w:t xml:space="preserve"> </w:t>
-      </w:r>
-      <w:r>
-        <w:t xml:space="preserve">“</w:t>
-      </w:r>
-      <w:r>
-        <w:t xml:space="preserve">green</w:t>
-      </w:r>
-      <w:r>
-        <w:t xml:space="preserve">”</w:t>
-      </w:r>
-      <w:r>
-        <w:t xml:space="preserve"> </w:t>
-      </w:r>
-      <w:r>
-        <w:t xml:space="preserve">surf clam with lengths of</w:t>
-      </w:r>
-      <w:r>
-        <w:t xml:space="preserve"> </w:t>
-      </w:r>
-      <m:oMath>
-        <m:r>
-          <m:t>3</m:t>
-        </m:r>
-        <m:r>
-          <m:t>−</m:t>
-        </m:r>
-        <m:r>
-          <m:t>4</m:t>
-        </m:r>
-      </m:oMath>
-      <w:r>
-        <w:t xml:space="preserve"> </w:t>
-      </w:r>
-      <w:r>
-        <w:t xml:space="preserve">cm that is occasionally found in the exploited banks. This is consistent with the occasional appearance of juveniles in the annual surveys at Cucao beach, where small individuals (lengths</w:t>
-      </w:r>
-      <w:r>
-        <w:t xml:space="preserve"> </w:t>
-      </w:r>
-      <m:oMath>
-        <m:r>
-          <m:t>2.5</m:t>
-        </m:r>
-        <m:r>
-          <m:t>−</m:t>
-        </m:r>
-        <m:r>
-          <m:t>5.0</m:t>
-        </m:r>
-      </m:oMath>
-      <w:r>
-        <w:t xml:space="preserve"> </w:t>
-      </w:r>
-      <w:r>
-        <w:t xml:space="preserve">cm) appeared in large numbers in only one out of seven stock-assessment surveys (2016). The inconsistent occurrence of juveniles observed in the stock-assessment surveys was not an artifact of survey mistiming (relative to recruitment), as indicated by the inter-annual consistency and progression of gaps in the size-structure data collected during surveys.</w:t>
+        <w:t xml:space="preserve">, it is likely that a specific combination of wave and wind conditions, at the right time of year, is required for competent larvae to reach the shore and settle. The total number of competent larvae that could reach the shore, in turn, is likely to depend on advective and feeding conditions in shelf waters during the weeks or months before the recruitment period.</w:t>
       </w:r>
     </w:p>
     <w:p>
@@ -3743,35 +3909,7 @@
         <w:pStyle w:val="Textodecuerpo"/>
       </w:pPr>
       <w:r>
-        <w:t xml:space="preserve">For fisheries management, the observed recruitment failures imply that, if recruitment occurs approximately once every three years, the exploitation rates should be lower than those recommended by the current management procedure (</w:t>
-      </w:r>
-      <m:oMath>
-        <m:r>
-          <m:t>μ</m:t>
-        </m:r>
-        <m:r>
-          <m:t>=</m:t>
-        </m:r>
-        <m:r>
-          <m:t>25</m:t>
-        </m:r>
-      </m:oMath>
-      <w:r>
-        <w:t xml:space="preserve">%), and that lower exploitation rates (</w:t>
-      </w:r>
-      <m:oMath>
-        <m:r>
-          <m:t>µ</m:t>
-        </m:r>
-        <m:r>
-          <m:t>≤</m:t>
-        </m:r>
-        <m:r>
-          <m:t>15</m:t>
-        </m:r>
-      </m:oMath>
-      <w:r>
-        <w:t xml:space="preserve">%) are needed to ensure sustainable exploitation in the medium term. Furthermore, the current lack of knowledge on the spatial-temporal variability of settlement and recruitment in species such as the surf clam</w:t>
+        <w:t xml:space="preserve">It has been documented that environmental variability affects the abundance of</w:t>
       </w:r>
       <w:r>
         <w:t xml:space="preserve"> </w:t>
@@ -3786,7 +3924,7 @@
         <w:t xml:space="preserve"> </w:t>
       </w:r>
       <w:r>
-        <w:t xml:space="preserve">puts into question the exploitation strategies that are currently considered as sustainable. Typically, it is assumed that benthic species have annual recruitment, which is not the case for</w:t>
+        <w:t xml:space="preserve">further north. For example, during the 1997-1998 El Niño, the collapse of the surf clam populations in Arica (18º30’S) and Huasco (28º30’S) was attributed to this phenomenon, in connection with coastal flooding and excess rainfall (Jerez et al., 1999). In Peru, high mortality of adult</w:t>
       </w:r>
       <w:r>
         <w:t xml:space="preserve"> </w:t>
@@ -3798,7 +3936,68 @@
         <w:t xml:space="preserve">M. donacium</w:t>
       </w:r>
       <w:r>
-        <w:t xml:space="preserve">. Therefore, this contribution highlights an issue that warrants an even more precautionary approach to the commercial exploitation of benthic species with non-annual, or irregular recruitment.</w:t>
+        <w:t xml:space="preserve"> </w:t>
+      </w:r>
+      <w:r>
+        <w:t xml:space="preserve">was attributed to the increase in temperatures caused by the 1982-1983 El Niño (Arntz et al., 1987, 1988). Infrequent recruitment of surf clams has also been reported previously in northern Chile, possibly in association with environmental factors that affect the release of gametes as well as oceanographic factors affecting the survival and onshore supply of planktonic larvae (Thiel et al., 2007). It is common to hear artisanal fishers talk about a</w:t>
+      </w:r>
+      <w:r>
+        <w:t xml:space="preserve"> </w:t>
+      </w:r>
+      <w:r>
+        <w:t xml:space="preserve">“</w:t>
+      </w:r>
+      <w:r>
+        <w:t xml:space="preserve">green</w:t>
+      </w:r>
+      <w:r>
+        <w:t xml:space="preserve">”</w:t>
+      </w:r>
+      <w:r>
+        <w:t xml:space="preserve"> </w:t>
+      </w:r>
+      <w:r>
+        <w:t xml:space="preserve">surf clam with lengths of</w:t>
+      </w:r>
+      <w:r>
+        <w:t xml:space="preserve"> </w:t>
+      </w:r>
+      <m:oMath>
+        <m:r>
+          <m:t>3</m:t>
+        </m:r>
+        <m:r>
+          <m:t>−</m:t>
+        </m:r>
+        <m:r>
+          <m:t>4</m:t>
+        </m:r>
+      </m:oMath>
+      <w:r>
+        <w:t xml:space="preserve"> </w:t>
+      </w:r>
+      <w:r>
+        <w:t xml:space="preserve">cm that is occasionally found in the exploited banks. This is consistent with the occasional appearance of juveniles in the annual surveys at Cucao beach, where small individuals (lengths</w:t>
+      </w:r>
+      <w:r>
+        <w:t xml:space="preserve"> </w:t>
+      </w:r>
+      <m:oMath>
+        <m:r>
+          <m:t>2.5</m:t>
+        </m:r>
+        <m:r>
+          <m:t>−</m:t>
+        </m:r>
+        <m:r>
+          <m:t>5.0</m:t>
+        </m:r>
+      </m:oMath>
+      <w:r>
+        <w:t xml:space="preserve"> </w:t>
+      </w:r>
+      <w:r>
+        <w:t xml:space="preserve">cm) appeared in large numbers in only one out of seven stock-assessment surveys (2016). The inconsistent occurrence of juveniles observed in the stock-assessment surveys was not an artifact of survey mistiming (relative to recruitment), as indicated by the inter-annual consistency and progression of gaps in the size-structure data collected during surveys.</w:t>
       </w:r>
     </w:p>
     <w:p>
@@ -3806,213 +4005,35 @@
         <w:pStyle w:val="Textodecuerpo"/>
       </w:pPr>
       <w:r>
-        <w:t xml:space="preserve">A management procedure can be viewed as a</w:t>
-      </w:r>
-      <w:r>
-        <w:t xml:space="preserve"> </w:t>
-      </w:r>
-      <w:r>
-        <w:t xml:space="preserve">“</w:t>
-      </w:r>
-      <w:r>
-        <w:t xml:space="preserve">static</w:t>
-      </w:r>
-      <w:r>
-        <w:t xml:space="preserve">”</w:t>
-      </w:r>
-      <w:r>
-        <w:t xml:space="preserve"> </w:t>
-      </w:r>
-      <w:r>
-        <w:t xml:space="preserve">or memory-lacking process since it does not refer to either past or future observations. Indeed, annual quotas are computed from the standing stock assessed directly in the field. The size-structure data are converted into age composition data through the slicing age-class method, which is the primary input for the yield-per-recruit model of Thompson and Bell. This model assumes that age-classes are treated as a</w:t>
-      </w:r>
-      <w:r>
-        <w:t xml:space="preserve"> </w:t>
-      </w:r>
-      <w:r>
-        <w:t xml:space="preserve">“</w:t>
-      </w:r>
-      <w:r>
-        <w:t xml:space="preserve">pseudo-cohorts</w:t>
-      </w:r>
-      <w:r>
-        <w:t xml:space="preserve">”</w:t>
-      </w:r>
-      <w:r>
-        <w:t xml:space="preserve"> </w:t>
-      </w:r>
-      <w:r>
-        <w:t xml:space="preserve">without considering past recruitment to explain the current length- or age-composition. Also, the estimation of</w:t>
-      </w:r>
-      <w:r>
-        <w:t xml:space="preserve"> </w:t>
+        <w:t xml:space="preserve">For fisheries management, the observed recruitment failures imply that, if recruitment occurs approximately once every three years, the exploitation rates should be lower than those recommended by the current management procedure (</w:t>
       </w:r>
       <m:oMath>
-        <m:sSub>
-          <m:e>
-            <m:r>
-              <m:t>F</m:t>
-            </m:r>
-          </m:e>
-          <m:sub>
-            <m:r>
-              <m:t>0.1</m:t>
-            </m:r>
-          </m:sub>
-        </m:sSub>
+        <m:r>
+          <m:t>μ</m:t>
+        </m:r>
+        <m:r>
+          <m:t>=</m:t>
+        </m:r>
+        <m:r>
+          <m:t>25</m:t>
+        </m:r>
       </m:oMath>
       <w:r>
-        <w:t xml:space="preserve"> </w:t>
-      </w:r>
-      <w:r>
-        <w:t xml:space="preserve">has an implicit economic objective because it is computed from the yield-per-recruit curve, but</w:t>
-      </w:r>
-      <w:r>
-        <w:t xml:space="preserve"> </w:t>
+        <w:t xml:space="preserve">%), and that lower exploitation rates (</w:t>
       </w:r>
       <m:oMath>
-        <m:sSub>
-          <m:e>
-            <m:r>
-              <m:t>F</m:t>
-            </m:r>
-          </m:e>
-          <m:sub>
-            <m:r>
-              <m:t>0.1</m:t>
-            </m:r>
-          </m:sub>
-        </m:sSub>
+        <m:r>
+          <m:t>µ</m:t>
+        </m:r>
+        <m:r>
+          <m:t>≤</m:t>
+        </m:r>
+        <m:r>
+          <m:t>15</m:t>
+        </m:r>
       </m:oMath>
       <w:r>
-        <w:t xml:space="preserve"> </w:t>
-      </w:r>
-      <w:r>
-        <w:t xml:space="preserve">is implicitly a function of age at first catch and, hence, knife-edge selectivity (Deriso, 1987; Quinn and Deriso, 1999), which is probably adequate for the surf clam population.</w:t>
-      </w:r>
-    </w:p>
-    <w:p>
-      <w:pPr>
-        <w:pStyle w:val="Textodecuerpo"/>
-      </w:pPr>
-      <w:r>
-        <w:t xml:space="preserve">Nevertheless, although</w:t>
-      </w:r>
-      <w:r>
-        <w:t xml:space="preserve"> </w:t>
-      </w:r>
-      <m:oMath>
-        <m:sSub>
-          <m:e>
-            <m:r>
-              <m:t>F</m:t>
-            </m:r>
-          </m:e>
-          <m:sub>
-            <m:r>
-              <m:t>0.1</m:t>
-            </m:r>
-          </m:sub>
-        </m:sSub>
-      </m:oMath>
-      <w:r>
-        <w:t xml:space="preserve"> </w:t>
-      </w:r>
-      <w:r>
-        <w:t xml:space="preserve">is more conservative than</w:t>
-      </w:r>
-      <w:r>
-        <w:t xml:space="preserve"> </w:t>
-      </w:r>
-      <m:oMath>
-        <m:sSub>
-          <m:e>
-            <m:r>
-              <m:t>F</m:t>
-            </m:r>
-          </m:e>
-          <m:sub>
-            <m:r>
-              <m:t>m</m:t>
-            </m:r>
-            <m:r>
-              <m:t>a</m:t>
-            </m:r>
-            <m:r>
-              <m:t>x</m:t>
-            </m:r>
-          </m:sub>
-        </m:sSub>
-      </m:oMath>
-      <w:r>
-        <w:t xml:space="preserve">, it is questionable considering the spawning potential ratio (Shepherd, 1982; Sissenwine and Shepherd, 1987). Indeed, the realized harvest rate associated to</w:t>
-      </w:r>
-      <w:r>
-        <w:t xml:space="preserve"> </w:t>
-      </w:r>
-      <m:oMath>
-        <m:sSub>
-          <m:e>
-            <m:r>
-              <m:t>F</m:t>
-            </m:r>
-          </m:e>
-          <m:sub>
-            <m:r>
-              <m:t>0.1</m:t>
-            </m:r>
-          </m:sub>
-        </m:sSub>
-      </m:oMath>
-      <w:r>
-        <w:t xml:space="preserve"> </w:t>
-      </w:r>
-      <w:r>
-        <w:t xml:space="preserve">was close to 25% in the management procedure and resulted in being excessive according to the surf clam population dynamics here used as an operating model. It is advisable to apply a harvest rate of 15%, which may be enough to keep the reproductive potential of the surf clam population. Furthermore, it is advisable to implement a harvest control rule in which the harvest rate declines when the spawning stock declines due to lower recruitment. The ramp-like harvest control rule could be more effective for a rapid recovery of the spawning biomass, dampening the probability of unobserved or lower recruitments in the future. Reducing exploitation as the stock declines results in added resilience against environmental variability and, eventually, climate change (e.g., Merino et al., 2017).</w:t>
-      </w:r>
-    </w:p>
-    <w:p>
-      <w:pPr>
-        <w:pStyle w:val="Textodecuerpo"/>
-      </w:pPr>
-      <w:r>
-        <w:t xml:space="preserve">In general, the above described</w:t>
-      </w:r>
-      <w:r>
-        <w:t xml:space="preserve"> </w:t>
-      </w:r>
-      <w:r>
-        <w:t xml:space="preserve">“</w:t>
-      </w:r>
-      <w:r>
-        <w:t xml:space="preserve">static</w:t>
-      </w:r>
-      <w:r>
-        <w:t xml:space="preserve">”</w:t>
-      </w:r>
-      <w:r>
-        <w:t xml:space="preserve"> </w:t>
-      </w:r>
-      <w:r>
-        <w:t xml:space="preserve">or</w:t>
-      </w:r>
-      <w:r>
-        <w:t xml:space="preserve"> </w:t>
-      </w:r>
-      <w:r>
-        <w:t xml:space="preserve">“</w:t>
-      </w:r>
-      <w:r>
-        <w:t xml:space="preserve">memory-lacking</w:t>
-      </w:r>
-      <w:r>
-        <w:t xml:space="preserve">”</w:t>
-      </w:r>
-      <w:r>
-        <w:t xml:space="preserve"> </w:t>
-      </w:r>
-      <w:r>
-        <w:t xml:space="preserve">procedure management is applied to almost all of the management areas (AMEBR) in Chile, as documented in the management and exploitation plan for each target species (Gallardo et al., 2011). Our analyses revealed that surf clam recruitment does not occur annually, or even periodically, with a separation of 3 or more years between high recruitment episodes. The landing records from other areas where surf clam populations were depleted in previous decades show that exploitation could be unsustainable when the harvest rate intensity is not controlled. This behavior is typical in the exploitation of surf clam</w:t>
+        <w:t xml:space="preserve">%) are needed to ensure sustainable exploitation in the medium term. Furthermore, the current lack of knowledge on the spatial-temporal variability of settlement and recruitment in species such as the surf clam</w:t>
       </w:r>
       <w:r>
         <w:t xml:space="preserve"> </w:t>
@@ -4027,6 +4048,247 @@
         <w:t xml:space="preserve"> </w:t>
       </w:r>
       <w:r>
+        <w:t xml:space="preserve">puts into question the exploitation strategies that are currently considered as sustainable. Typically, it is assumed that benthic species have annual recruitment, which is not the case for</w:t>
+      </w:r>
+      <w:r>
+        <w:t xml:space="preserve"> </w:t>
+      </w:r>
+      <w:r>
+        <w:rPr>
+          <w:i/>
+        </w:rPr>
+        <w:t xml:space="preserve">M. donacium</w:t>
+      </w:r>
+      <w:r>
+        <w:t xml:space="preserve">. Therefore, this contribution highlights an issue that warrants an even more precautionary approach to the commercial exploitation of benthic species with non-annual, or irregular recruitment.</w:t>
+      </w:r>
+    </w:p>
+    <w:p>
+      <w:pPr>
+        <w:pStyle w:val="Textodecuerpo"/>
+      </w:pPr>
+      <w:r>
+        <w:t xml:space="preserve">A management procedure can be viewed as a</w:t>
+      </w:r>
+      <w:r>
+        <w:t xml:space="preserve"> </w:t>
+      </w:r>
+      <w:r>
+        <w:t xml:space="preserve">“</w:t>
+      </w:r>
+      <w:r>
+        <w:t xml:space="preserve">static</w:t>
+      </w:r>
+      <w:r>
+        <w:t xml:space="preserve">”</w:t>
+      </w:r>
+      <w:r>
+        <w:t xml:space="preserve"> </w:t>
+      </w:r>
+      <w:r>
+        <w:t xml:space="preserve">or memory-lacking process since it does not refer to either past or future observations. Indeed, annual quotas are computed from the standing stock assessed directly in the field. The size-structure data are converted into age composition data through the slicing age-class method, which is the primary input for the yield-per-recruit model of Thompson and Bell. This model assumes that age-classes are treated as a</w:t>
+      </w:r>
+      <w:r>
+        <w:t xml:space="preserve"> </w:t>
+      </w:r>
+      <w:r>
+        <w:t xml:space="preserve">“</w:t>
+      </w:r>
+      <w:r>
+        <w:t xml:space="preserve">pseudo-cohorts</w:t>
+      </w:r>
+      <w:r>
+        <w:t xml:space="preserve">”</w:t>
+      </w:r>
+      <w:r>
+        <w:t xml:space="preserve"> </w:t>
+      </w:r>
+      <w:r>
+        <w:t xml:space="preserve">without considering past recruitment to explain the current length- or age-composition. Also, the estimation of</w:t>
+      </w:r>
+      <w:r>
+        <w:t xml:space="preserve"> </w:t>
+      </w:r>
+      <m:oMath>
+        <m:sSub>
+          <m:e>
+            <m:r>
+              <m:t>F</m:t>
+            </m:r>
+          </m:e>
+          <m:sub>
+            <m:r>
+              <m:t>0.1</m:t>
+            </m:r>
+          </m:sub>
+        </m:sSub>
+      </m:oMath>
+      <w:r>
+        <w:t xml:space="preserve"> </w:t>
+      </w:r>
+      <w:r>
+        <w:t xml:space="preserve">has an implicit economic objective because it is computed from the yield-per-recruit curve, but</w:t>
+      </w:r>
+      <w:r>
+        <w:t xml:space="preserve"> </w:t>
+      </w:r>
+      <m:oMath>
+        <m:sSub>
+          <m:e>
+            <m:r>
+              <m:t>F</m:t>
+            </m:r>
+          </m:e>
+          <m:sub>
+            <m:r>
+              <m:t>0.1</m:t>
+            </m:r>
+          </m:sub>
+        </m:sSub>
+      </m:oMath>
+      <w:r>
+        <w:t xml:space="preserve"> </w:t>
+      </w:r>
+      <w:r>
+        <w:t xml:space="preserve">is implicitly a function of age at first catch and, hence, knife-edge selectivity (Deriso, 1987; Quinn and Deriso, 1999), which is probably adequate for the surf clam population.</w:t>
+      </w:r>
+    </w:p>
+    <w:p>
+      <w:pPr>
+        <w:pStyle w:val="Textodecuerpo"/>
+      </w:pPr>
+      <w:r>
+        <w:t xml:space="preserve">Nevertheless, although</w:t>
+      </w:r>
+      <w:r>
+        <w:t xml:space="preserve"> </w:t>
+      </w:r>
+      <m:oMath>
+        <m:sSub>
+          <m:e>
+            <m:r>
+              <m:t>F</m:t>
+            </m:r>
+          </m:e>
+          <m:sub>
+            <m:r>
+              <m:t>0.1</m:t>
+            </m:r>
+          </m:sub>
+        </m:sSub>
+      </m:oMath>
+      <w:r>
+        <w:t xml:space="preserve"> </w:t>
+      </w:r>
+      <w:r>
+        <w:t xml:space="preserve">is more conservative than</w:t>
+      </w:r>
+      <w:r>
+        <w:t xml:space="preserve"> </w:t>
+      </w:r>
+      <m:oMath>
+        <m:sSub>
+          <m:e>
+            <m:r>
+              <m:t>F</m:t>
+            </m:r>
+          </m:e>
+          <m:sub>
+            <m:r>
+              <m:t>m</m:t>
+            </m:r>
+            <m:r>
+              <m:t>a</m:t>
+            </m:r>
+            <m:r>
+              <m:t>x</m:t>
+            </m:r>
+          </m:sub>
+        </m:sSub>
+      </m:oMath>
+      <w:r>
+        <w:t xml:space="preserve">, it is questionable considering the spawning potential ratio (Shepherd, 1982; Sissenwine and Shepherd, 1987). Indeed, the realized harvest rate associated to</w:t>
+      </w:r>
+      <w:r>
+        <w:t xml:space="preserve"> </w:t>
+      </w:r>
+      <m:oMath>
+        <m:sSub>
+          <m:e>
+            <m:r>
+              <m:t>F</m:t>
+            </m:r>
+          </m:e>
+          <m:sub>
+            <m:r>
+              <m:t>0.1</m:t>
+            </m:r>
+          </m:sub>
+        </m:sSub>
+      </m:oMath>
+      <w:r>
+        <w:t xml:space="preserve"> </w:t>
+      </w:r>
+      <w:r>
+        <w:t xml:space="preserve">was close to 25% in the management procedure and resulted in being excessive according to the surf clam population dynamics here used as an operating model. It is advisable to apply a harvest rate of 15%, which may be enough to keep the reproductive potential of the surf clam population. Furthermore, it is advisable to implement a harvest control rule in which the harvest rate declines when the spawning stock declines due to lower recruitment. The ramp-like harvest control rule could be more effective for a rapid recovery of the spawning biomass, dampening the probability of unobserved or lower recruitments in the future. Reducing exploitation as the stock declines results in added resilience against environmental variability and, eventually, climate change (e.g., Merino et al., 2017).</w:t>
+      </w:r>
+    </w:p>
+    <w:p>
+      <w:pPr>
+        <w:pStyle w:val="Textodecuerpo"/>
+      </w:pPr>
+      <w:r>
+        <w:t xml:space="preserve">In general, the above described</w:t>
+      </w:r>
+      <w:r>
+        <w:t xml:space="preserve"> </w:t>
+      </w:r>
+      <w:r>
+        <w:t xml:space="preserve">“</w:t>
+      </w:r>
+      <w:r>
+        <w:t xml:space="preserve">static</w:t>
+      </w:r>
+      <w:r>
+        <w:t xml:space="preserve">”</w:t>
+      </w:r>
+      <w:r>
+        <w:t xml:space="preserve"> </w:t>
+      </w:r>
+      <w:r>
+        <w:t xml:space="preserve">or</w:t>
+      </w:r>
+      <w:r>
+        <w:t xml:space="preserve"> </w:t>
+      </w:r>
+      <w:r>
+        <w:t xml:space="preserve">“</w:t>
+      </w:r>
+      <w:r>
+        <w:t xml:space="preserve">memory-lacking</w:t>
+      </w:r>
+      <w:r>
+        <w:t xml:space="preserve">”</w:t>
+      </w:r>
+      <w:r>
+        <w:t xml:space="preserve"> </w:t>
+      </w:r>
+      <w:r>
+        <w:t xml:space="preserve">procedure management is applied to almost all of the management areas (AMEBR) in Chile, as documented in the management and exploitation plan for each target species (Gallardo et al., 2011). Our analyses revealed that surf clam recruitment does not occur annually, or even periodically, with a separation of 3 or more years between high recruitment episodes. The landing records from other areas where surf clam populations were depleted in previous decades show that exploitation could be unsustainable when the harvest rate intensity is not controlled. This behavior is typical in the exploitation of surf clam</w:t>
+      </w:r>
+      <w:r>
+        <w:t xml:space="preserve"> </w:t>
+      </w:r>
+      <w:r>
+        <w:rPr>
+          <w:i/>
+        </w:rPr>
+        <w:t xml:space="preserve">M. donacium</w:t>
+      </w:r>
+      <w:r>
+        <w:t xml:space="preserve"> </w:t>
+      </w:r>
+      <w:r>
         <w:t xml:space="preserve">along the Chilean coast (e.g., Aburto and Stotz, 2013), as well as for other surf clam species (Weinberg, 1999; Laudien et al., 2003; Fiori and Morsán, 2004; Ripley and Caswell, 2006; Herrmann et al., 2011).</w:t>
       </w:r>
     </w:p>
@@ -4035,7 +4297,7 @@
         <w:pStyle w:val="Textodecuerpo"/>
       </w:pPr>
       <w:r>
-        <w:t xml:space="preserve">The underlying problem is that, in practice, little is known about the intensity and success of recruitment in harvested marine populations, which can be attributed to biases introduced by the extractive activity itself (Punt and Cope, 2019). Sampling from the commercial catch is usually carried out on landings, which leaves out juvenile fractions. In the case of benthic species harvested from AMEBRs (Chile), population surveys usually consider the fraction that can be detected visually by scientific divers. Although this procedure includes individuals under commercial size, it is likely to leave out newly settled individuals, which are not always visible due to small size, pigmentation, or behavior. Thus, the quantification of newly established fractions in populations of commercial species usually is fraught with uncertainty and should be approached through indirect methods. For management areas where biomass and length-composition have been recorded annually over a long-enough period, it is advisable to implement an integrated stock-assessment model (Smith et al., 2009; Punt et al., 2011). Subsequently, biological reference points should be established as a means to assess the population’s status, and to set a TAC based on population projections. Thereafter, the AMEBR’s management procedure must be changed to keep the exploitation of benthic species within biologically safe margins.</w:t>
+        <w:t xml:space="preserve">The underlying problem is that, in practice, little is known about the intensity and success of recruitment in harvested marine populations, which can be attributed to biases introduced by the extractive activity itself (e.g., Punt and Cope, 2019). Sampling from the commercial catch is usually carried out on landings, which leaves out juvenile fractions. In the case of benthic species harvested from AMEBRs (Chile), population surveys usually consider the fraction that can be detected visually by scientific divers. Although this procedure includes individuals under commercial size, it is likely to leave out newly settled individuals, which are not always visible due to small size, pigmentation, or behavior. Thus, the quantification of newly established fractions in populations of commercial species usually is fraught with uncertainty and should be approached through indirect methods. For management areas where biomass and length-composition have been recorded annually over a long-enough period, it is advisable to implement an integrated stock-assessment model (Smith et al., 2009; Punt et al., 2011). Subsequently, biological reference points should be established as a means to assess the population’s status, and to set a TAC based on population projections. Thereafter, the AMEBR’s management procedure must be changed to keep the exploitation of benthic species within biologically safe margins.</w:t>
       </w:r>
     </w:p>
     <w:p>
@@ -4063,7 +4325,7 @@
           <w:rPr>
             <w:rStyle w:val="Hipervnculo"/>
           </w:rPr>
-          <w:t xml:space="preserve">github.com/LuisACubillos/</w:t>
+          <w:t xml:space="preserve">github.com/LuisACubillos/surfclampap</w:t>
         </w:r>
       </w:hyperlink>
       <w:r>
@@ -4853,6 +5115,208 @@
       </w:pPr>
       <w:r>
         <w:t xml:space="preserve">Weinberg, J. R. 1999. Age-structure, recruitment, and adult mortality in populations of the Atlantic surfclam, Spisula solidissima, from 1978 to 1997. Marine Biology, 134: 113–125.</w:t>
+      </w:r>
+    </w:p>
+    <w:p>
+      <w:pPr>
+        <w:pStyle w:val="Heading1"/>
+      </w:pPr>
+      <w:bookmarkStart w:id="45" w:name="caption-of-figures"/>
+      <w:r>
+        <w:t xml:space="preserve">Caption of figures</w:t>
+      </w:r>
+      <w:bookmarkEnd w:id="45"/>
+    </w:p>
+    <w:p>
+      <w:pPr>
+        <w:pStyle w:val="FirstParagraph"/>
+      </w:pPr>
+      <w:r>
+        <w:t xml:space="preserve">Figure 1. Principal landing points of surf clam</w:t>
+      </w:r>
+      <w:r>
+        <w:t xml:space="preserve"> </w:t>
+      </w:r>
+      <w:r>
+        <w:rPr>
+          <w:i/>
+        </w:rPr>
+        <w:t xml:space="preserve">M. donacium</w:t>
+      </w:r>
+      <w:r>
+        <w:t xml:space="preserve"> </w:t>
+      </w:r>
+      <w:r>
+        <w:t xml:space="preserve">along the Chilean coast (left), and performance of regional landings from 2000 (right). Source: SERNAPESCA, Servicio Nacional de Pesca y Acuicultura, Chile.</w:t>
+      </w:r>
+    </w:p>
+    <w:p>
+      <w:pPr>
+        <w:pStyle w:val="Textodecuerpo"/>
+      </w:pPr>
+      <w:r>
+        <w:t xml:space="preserve">Figure 2. General simulation procedure implemented for the surf clam</w:t>
+      </w:r>
+      <w:r>
+        <w:t xml:space="preserve"> </w:t>
+      </w:r>
+      <w:r>
+        <w:rPr>
+          <w:i/>
+        </w:rPr>
+        <w:t xml:space="preserve">M. donacium</w:t>
+      </w:r>
+      <w:r>
+        <w:t xml:space="preserve"> </w:t>
+      </w:r>
+      <w:r>
+        <w:t xml:space="preserve">in the AMEBR Cucao.</w:t>
+      </w:r>
+    </w:p>
+    <w:p>
+      <w:pPr>
+        <w:pStyle w:val="Textodecuerpo"/>
+      </w:pPr>
+      <w:r>
+        <w:t xml:space="preserve">Figure 3. Current management procedure for the surf clam</w:t>
+      </w:r>
+      <w:r>
+        <w:t xml:space="preserve"> </w:t>
+      </w:r>
+      <w:r>
+        <w:rPr>
+          <w:i/>
+        </w:rPr>
+        <w:t xml:space="preserve">M. donacium</w:t>
+      </w:r>
+      <w:r>
+        <w:t xml:space="preserve"> </w:t>
+      </w:r>
+      <w:r>
+        <w:t xml:space="preserve">in the AMEBR Cucao.</w:t>
+      </w:r>
+    </w:p>
+    <w:p>
+      <w:pPr>
+        <w:pStyle w:val="Textodecuerpo"/>
+      </w:pPr>
+      <w:r>
+        <w:t xml:space="preserve">Figure 4. Observed and predicted length composition of surf clam</w:t>
+      </w:r>
+      <w:r>
+        <w:t xml:space="preserve"> </w:t>
+      </w:r>
+      <w:r>
+        <w:rPr>
+          <w:i/>
+        </w:rPr>
+        <w:t xml:space="preserve">M. donacium</w:t>
+      </w:r>
+      <w:r>
+        <w:t xml:space="preserve"> </w:t>
+      </w:r>
+      <w:r>
+        <w:t xml:space="preserve">at Cucao in 2011-2017. The predicted length composition comes from the conditioned operating model.</w:t>
+      </w:r>
+    </w:p>
+    <w:p>
+      <w:pPr>
+        <w:pStyle w:val="Textodecuerpo"/>
+      </w:pPr>
+      <w:r>
+        <w:t xml:space="preserve">Figure 5. Population biomasses and catch (A), annual recruitment (B), and fishing mortality rate (C) of surf clam</w:t>
+      </w:r>
+      <w:r>
+        <w:t xml:space="preserve"> </w:t>
+      </w:r>
+      <w:r>
+        <w:rPr>
+          <w:i/>
+        </w:rPr>
+        <w:t xml:space="preserve">M. donacium</w:t>
+      </w:r>
+      <w:r>
+        <w:t xml:space="preserve"> </w:t>
+      </w:r>
+      <w:r>
+        <w:t xml:space="preserve">at Cucao during 2011-2017 obtained from the conditioned operating model.</w:t>
+      </w:r>
+    </w:p>
+    <w:p>
+      <w:pPr>
+        <w:pStyle w:val="Textodecuerpo"/>
+      </w:pPr>
+      <w:r>
+        <w:t xml:space="preserve">Figure 6. Single realizations of simulated future recruitment for surf clam</w:t>
+      </w:r>
+      <w:r>
+        <w:t xml:space="preserve"> </w:t>
+      </w:r>
+      <w:r>
+        <w:rPr>
+          <w:i/>
+        </w:rPr>
+        <w:t xml:space="preserve">M. donacium</w:t>
+      </w:r>
+      <w:r>
+        <w:t xml:space="preserve"> </w:t>
+      </w:r>
+      <w:r>
+        <w:t xml:space="preserve">using 8 different harvest rates.</w:t>
+      </w:r>
+    </w:p>
+    <w:p>
+      <w:pPr>
+        <w:pStyle w:val="Textodecuerpo"/>
+      </w:pPr>
+      <w:r>
+        <w:t xml:space="preserve">Figure 7. Summary of 500 simulations of projected recruitment (A), and responses in the spawning biomass (B) and fishing mortality (C) of the surf clam</w:t>
+      </w:r>
+      <w:r>
+        <w:t xml:space="preserve"> </w:t>
+      </w:r>
+      <w:r>
+        <w:rPr>
+          <w:i/>
+        </w:rPr>
+        <w:t xml:space="preserve">M. donacium</w:t>
+      </w:r>
+      <w:r>
+        <w:t xml:space="preserve"> </w:t>
+      </w:r>
+      <w:r>
+        <w:t xml:space="preserve">at Cucao beach using 6 different (and constant) exploitation rates. Light purple shading indicates observed data from 2011 to 2017. Gray shading corresponds to 90% confidence limits for projected variables. The dashed horizontal line is the target spawning stock biomass.</w:t>
+      </w:r>
+    </w:p>
+    <w:p>
+      <w:pPr>
+        <w:pStyle w:val="Textodecuerpo"/>
+      </w:pPr>
+      <w:r>
+        <w:t xml:space="preserve">Figure 8. Expected depletion of the spawning biomass of surf clam</w:t>
+      </w:r>
+      <w:r>
+        <w:t xml:space="preserve"> </w:t>
+      </w:r>
+      <w:r>
+        <w:rPr>
+          <w:i/>
+        </w:rPr>
+        <w:t xml:space="preserve">M. donacium</w:t>
+      </w:r>
+      <w:r>
+        <w:t xml:space="preserve"> </w:t>
+      </w:r>
+      <w:r>
+        <w:t xml:space="preserve">at Cucao beach according to six different exploitation rates. Light purple shading indicates observed data from 2010 to 2017. Gray shading corresponds to 90% confidence intervals for expected depletion. The dashed horizontal line is the target depletion.</w:t>
+      </w:r>
+    </w:p>
+    <w:p>
+      <w:pPr>
+        <w:pStyle w:val="Textodecuerpo"/>
+      </w:pPr>
+      <w:r>
+        <w:t xml:space="preserve">Figure 9. Probability of collapse (A) and the probability of achieving the target biomass (B) of 40% surf clam spawning biomass at Cucao beach under different exploitation rates (colored lines).</w:t>
       </w:r>
     </w:p>
     <w:sectPr>

</xml_diff>